<commit_message>
edits to resubmit techreport
</commit_message>
<xml_diff>
--- a/TechReport-resubmission-August-2021/response-to-reviewers.docx
+++ b/TechReport-resubmission-August-2021/response-to-reviewers.docx
@@ -49,6 +49,9 @@
     <w:p>
       <w:r>
         <w:t>Daniel</w:t>
+      </w:r>
+      <w:r>
+        <w:t xml:space="preserve"> and co-authors</w:t>
       </w:r>
     </w:p>
     <w:p/>
@@ -220,25 +223,7 @@
     </w:p>
     <w:p>
       <w:r>
-        <w:t xml:space="preserve">We thank reviewer </w:t>
-      </w:r>
-      <w:r>
-        <w:t>2</w:t>
-      </w:r>
-      <w:r>
-        <w:t xml:space="preserve"> for his</w:t>
-      </w:r>
-      <w:r>
-        <w:t>/her</w:t>
-      </w:r>
-      <w:r>
-        <w:t xml:space="preserve"> constructive comments and for his</w:t>
-      </w:r>
-      <w:r>
-        <w:t>/her</w:t>
-      </w:r>
-      <w:r>
-        <w:t xml:space="preserve"> encouraging words.</w:t>
+        <w:t>We thank reviewer 2 for his/her constructive comments and for his/her encouraging words.</w:t>
       </w:r>
     </w:p>
     <w:p>
@@ -250,6 +235,18 @@
         </w:numPr>
       </w:pPr>
       <w:r>
+        <w:t>The term “environmental preferences” was changed to “environmental associations”</w:t>
+      </w:r>
+    </w:p>
+    <w:p>
+      <w:pPr>
+        <w:pStyle w:val="ListParagraph"/>
+        <w:numPr>
+          <w:ilvl w:val="0"/>
+          <w:numId w:val="2"/>
+        </w:numPr>
+      </w:pPr>
+      <w:r>
         <w:t xml:space="preserve">The relative fish condition defined in section 2.4.5 now cites </w:t>
       </w:r>
       <w:proofErr w:type="spellStart"/>
@@ -299,8 +296,6 @@
           <w:numId w:val="2"/>
         </w:numPr>
       </w:pPr>
-      <w:bookmarkStart w:id="0" w:name="_GoBack"/>
-      <w:bookmarkEnd w:id="0"/>
     </w:p>
     <w:p>
       <w:pPr>
@@ -347,13 +342,7 @@
     </w:p>
     <w:p>
       <w:r>
-        <w:t xml:space="preserve">We thank reviewer </w:t>
-      </w:r>
-      <w:r>
-        <w:t>3</w:t>
-      </w:r>
-      <w:r>
-        <w:t xml:space="preserve"> for his constructive comments and for his encouraging words.</w:t>
+        <w:t>We thank reviewer 3 for his constructive comments and for his encouraging words.</w:t>
       </w:r>
     </w:p>
     <w:p>
@@ -365,6 +354,39 @@
         </w:numPr>
       </w:pPr>
       <w:r>
+        <w:lastRenderedPageBreak/>
+        <w:t xml:space="preserve">Table 1 and Figure 3 were modified, and some text was added to section 2.2 to address the reviewer’s comments about color-coding the strata map by depth, and the mixed depths encountered in strata 443, 444, 445 and 459. The revised map in Figure 3 is inspired </w:t>
+      </w:r>
+      <w:r>
+        <w:t>by Figure 1 in Cook and Bundy (2012) and the mixed depths</w:t>
+      </w:r>
+      <w:bookmarkStart w:id="0" w:name="_GoBack"/>
+      <w:bookmarkEnd w:id="0"/>
+      <w:r>
+        <w:t>.</w:t>
+      </w:r>
+    </w:p>
+    <w:p>
+      <w:pPr>
+        <w:pStyle w:val="ListParagraph"/>
+        <w:numPr>
+          <w:ilvl w:val="0"/>
+          <w:numId w:val="2"/>
+        </w:numPr>
+      </w:pPr>
+      <w:r>
+        <w:t>Two sentences were added to section 2.3 to document the change from spring scales to electronic balances, and how it changed the error structure of weight measurements.</w:t>
+      </w:r>
+    </w:p>
+    <w:p>
+      <w:pPr>
+        <w:pStyle w:val="ListParagraph"/>
+        <w:numPr>
+          <w:ilvl w:val="0"/>
+          <w:numId w:val="2"/>
+        </w:numPr>
+      </w:pPr>
+      <w:r>
         <w:t>Table 2 was changed so that category LI is described as “between 200 and 1000 catch records”</w:t>
       </w:r>
     </w:p>
@@ -377,14 +399,7 @@
         </w:numPr>
       </w:pPr>
       <w:r>
-        <w:lastRenderedPageBreak/>
-        <w:t xml:space="preserve">The density-dependence habitat selection model equation </w:t>
-      </w:r>
-      <w:r>
-        <w:t xml:space="preserve">in section 2.4.7 </w:t>
-      </w:r>
-      <w:r>
-        <w:t>was corrected.</w:t>
+        <w:t>The density-dependence habitat selection model equation in section 2.4.7 was corrected.</w:t>
       </w:r>
     </w:p>
     <w:p>
@@ -395,6 +410,48 @@
           <w:numId w:val="2"/>
         </w:numPr>
       </w:pPr>
+      <w:r>
+        <w:t>The caption for IDW figures now describe</w:t>
+      </w:r>
+      <w:r>
+        <w:t>s</w:t>
+      </w:r>
+      <w:r>
+        <w:t xml:space="preserve"> what P(</w:t>
+      </w:r>
+      <w:proofErr w:type="spellStart"/>
+      <w:r>
+        <w:t>occ</w:t>
+      </w:r>
+      <w:proofErr w:type="spellEnd"/>
+      <w:r>
+        <w:t>) represents. Note that P(</w:t>
+      </w:r>
+      <w:proofErr w:type="spellStart"/>
+      <w:r>
+        <w:t>occ</w:t>
+      </w:r>
+      <w:proofErr w:type="spellEnd"/>
+      <w:r>
+        <w:t>) is also described in section 2.5.1.</w:t>
+      </w:r>
+    </w:p>
+    <w:p>
+      <w:pPr>
+        <w:pStyle w:val="ListParagraph"/>
+        <w:numPr>
+          <w:ilvl w:val="0"/>
+          <w:numId w:val="2"/>
+        </w:numPr>
+      </w:pPr>
+      <w:r>
+        <w:t>The caption for the temporal evolution of distribution indices now describes the loess smoother. Note that this is also described in section 2.5.2.</w:t>
+      </w:r>
+    </w:p>
+    <w:p>
+      <w:r>
+        <w:t>To include some suggestions made by reviewer #3, the figure showing the indices of distribution was modified from the one that appeared in the draft document.</w:t>
+      </w:r>
     </w:p>
     <w:p/>
     <w:sectPr>

</xml_diff>